<commit_message>
add tuition about UnityVS & real android device
</commit_message>
<xml_diff>
--- a/Documents/Learn/Unity教程.docx
+++ b/Documents/Learn/Unity教程.docx
@@ -16,7 +16,40 @@
     <w:p>
       <w:pPr>
         <w:rPr>
+          <w:b/>
+        </w:rPr>
+      </w:pPr>
+      <w:r>
+        <w:rPr>
           <w:rFonts w:hint="eastAsia"/>
+          <w:b/>
+        </w:rPr>
+        <w:t>Documentation：</w:t>
+      </w:r>
+    </w:p>
+    <w:p>
+      <w:hyperlink r:id="rId4" w:history="1">
+        <w:r>
+          <w:rPr>
+            <w:rStyle w:val="a3"/>
+          </w:rPr>
+          <w:t>https://docs.unity3d.com/Manual/UnityManual.html</w:t>
+        </w:r>
+      </w:hyperlink>
+    </w:p>
+    <w:p>
+      <w:pPr>
+        <w:rPr>
+          <w:rFonts w:hint="eastAsia"/>
+          <w:b/>
+        </w:rPr>
+      </w:pPr>
+      <w:bookmarkStart w:id="0" w:name="_GoBack"/>
+      <w:bookmarkEnd w:id="0"/>
+    </w:p>
+    <w:p>
+      <w:pPr>
+        <w:rPr>
           <w:b/>
         </w:rPr>
       </w:pPr>
@@ -28,7 +61,7 @@
       </w:r>
     </w:p>
     <w:p>
-      <w:hyperlink r:id="rId4" w:history="1">
+      <w:hyperlink r:id="rId5" w:history="1">
         <w:r>
           <w:rPr>
             <w:rStyle w:val="a3"/>
@@ -38,7 +71,7 @@
       </w:hyperlink>
     </w:p>
     <w:p>
-      <w:hyperlink r:id="rId5" w:history="1">
+      <w:hyperlink r:id="rId6" w:history="1">
         <w:r>
           <w:rPr>
             <w:rStyle w:val="a3"/>
@@ -47,15 +80,7 @@
         </w:r>
       </w:hyperlink>
     </w:p>
-    <w:p>
-      <w:pPr>
-        <w:rPr>
-          <w:rFonts w:hint="eastAsia"/>
-        </w:rPr>
-      </w:pPr>
-      <w:bookmarkStart w:id="0" w:name="_GoBack"/>
-      <w:bookmarkEnd w:id="0"/>
-    </w:p>
+    <w:p/>
     <w:sectPr>
       <w:pgSz w:w="11906" w:h="16838"/>
       <w:pgMar w:top="1440" w:right="1800" w:bottom="1440" w:left="1800" w:header="851" w:footer="992" w:gutter="0"/>

</xml_diff>

<commit_message>
Add Unity AutoFit Tuition & create sensor and controller icons
AutoFit:
Test through the Game Window in Unity
Easy implement through add Components:
Rect Transform And change parent Canvas Scaler
(No coding just in editor GUI)

create icons for temperature sensor, humidity sensor and irrigation controller
have both normal and highlight mode
</commit_message>
<xml_diff>
--- a/Documents/Learn/Unity教程.docx
+++ b/Documents/Learn/Unity教程.docx
@@ -40,6 +40,43 @@
     <w:p>
       <w:pPr>
         <w:rPr>
+          <w:b/>
+        </w:rPr>
+      </w:pPr>
+    </w:p>
+    <w:p>
+      <w:pPr>
+        <w:rPr>
+          <w:b/>
+        </w:rPr>
+      </w:pPr>
+      <w:r>
+        <w:rPr>
+          <w:b/>
+        </w:rPr>
+        <w:t>Scripting API</w:t>
+      </w:r>
+      <w:r>
+        <w:rPr>
+          <w:rFonts w:hint="eastAsia"/>
+          <w:b/>
+        </w:rPr>
+        <w:t>：</w:t>
+      </w:r>
+    </w:p>
+    <w:p>
+      <w:hyperlink r:id="rId5" w:history="1">
+        <w:r>
+          <w:rPr>
+            <w:rStyle w:val="a3"/>
+          </w:rPr>
+          <w:t>https://docs.unity3d.com/ScriptReference/index.html</w:t>
+        </w:r>
+      </w:hyperlink>
+    </w:p>
+    <w:p>
+      <w:pPr>
+        <w:rPr>
           <w:rFonts w:hint="eastAsia"/>
           <w:b/>
         </w:rPr>
@@ -61,7 +98,7 @@
       </w:r>
     </w:p>
     <w:p>
-      <w:hyperlink r:id="rId5" w:history="1">
+      <w:hyperlink r:id="rId6" w:history="1">
         <w:r>
           <w:rPr>
             <w:rStyle w:val="a3"/>
@@ -71,7 +108,7 @@
       </w:hyperlink>
     </w:p>
     <w:p>
-      <w:hyperlink r:id="rId6" w:history="1">
+      <w:hyperlink r:id="rId7" w:history="1">
         <w:r>
           <w:rPr>
             <w:rStyle w:val="a3"/>
@@ -512,6 +549,30 @@
       <w:szCs w:val="44"/>
     </w:rPr>
   </w:style>
+  <w:style w:type="paragraph" w:styleId="2">
+    <w:name w:val="heading 2"/>
+    <w:basedOn w:val="a"/>
+    <w:next w:val="a"/>
+    <w:link w:val="20"/>
+    <w:uiPriority w:val="9"/>
+    <w:semiHidden/>
+    <w:unhideWhenUsed/>
+    <w:qFormat/>
+    <w:rsid w:val="00C93518"/>
+    <w:pPr>
+      <w:keepNext/>
+      <w:keepLines/>
+      <w:spacing w:before="260" w:after="260" w:line="416" w:lineRule="auto"/>
+      <w:outlineLvl w:val="1"/>
+    </w:pPr>
+    <w:rPr>
+      <w:rFonts w:asciiTheme="majorHAnsi" w:eastAsiaTheme="majorEastAsia" w:hAnsiTheme="majorHAnsi" w:cstheme="majorBidi"/>
+      <w:b/>
+      <w:bCs/>
+      <w:sz w:val="32"/>
+      <w:szCs w:val="32"/>
+    </w:rPr>
+  </w:style>
   <w:style w:type="character" w:default="1" w:styleId="a0">
     <w:name w:val="Default Paragraph Font"/>
     <w:uiPriority w:val="1"/>
@@ -574,6 +635,21 @@
     <w:rPr>
       <w:color w:val="605E5C"/>
       <w:shd w:val="clear" w:color="auto" w:fill="E1DFDD"/>
+    </w:rPr>
+  </w:style>
+  <w:style w:type="character" w:customStyle="1" w:styleId="20">
+    <w:name w:val="标题 2 字符"/>
+    <w:basedOn w:val="a0"/>
+    <w:link w:val="2"/>
+    <w:uiPriority w:val="9"/>
+    <w:semiHidden/>
+    <w:rsid w:val="00C93518"/>
+    <w:rPr>
+      <w:rFonts w:asciiTheme="majorHAnsi" w:eastAsiaTheme="majorEastAsia" w:hAnsiTheme="majorHAnsi" w:cstheme="majorBidi"/>
+      <w:b/>
+      <w:bCs/>
+      <w:sz w:val="32"/>
+      <w:szCs w:val="32"/>
     </w:rPr>
   </w:style>
 </w:styles>

</xml_diff>